<commit_message>
Spelling fix in report
</commit_message>
<xml_diff>
--- a/Automata Final.docx
+++ b/Automata Final.docx
@@ -7,7 +7,6 @@
         <w:pStyle w:val="Title"/>
         <w:spacing w:before="0" w:beforeAutospacing="0" w:after="180"/>
       </w:pPr>
-      <w:bookmarkStart w:id="0" w:name="_GoBack"/>
       <w:r>
         <w:t xml:space="preserve">Visualization of </w:t>
       </w:r>
@@ -41,7 +40,6 @@
               <w:right w:val="nil"/>
             </w:tcBorders>
           </w:tcPr>
-          <w:bookmarkEnd w:id="0"/>
           <w:p>
             <w:pPr>
               <w:pStyle w:val="AuthorName"/>
@@ -214,17 +212,37 @@
         <w:t>In this project we are using a web application to visualize a context-free grammar into</w:t>
       </w:r>
       <w:r>
-        <w:t xml:space="preserve"> NFA</w:t>
+        <w:t xml:space="preserve"> </w:t>
+      </w:r>
+      <w:r>
+        <w:t>non-deterministic finite automata (</w:t>
+      </w:r>
+      <w:r>
+        <w:t>NFA</w:t>
+      </w:r>
+      <w:r>
+        <w:t>)</w:t>
       </w:r>
       <w:r>
         <w:t xml:space="preserve"> and</w:t>
       </w:r>
       <w:r>
-        <w:t xml:space="preserve"> NP</w:t>
+        <w:t xml:space="preserve"> </w:t>
+      </w:r>
+      <w:r>
+        <w:t>non-deterministic pushdown automata (</w:t>
+      </w:r>
+      <w:r>
+        <w:t>NP</w:t>
       </w:r>
       <w:r>
         <w:t>D</w:t>
       </w:r>
+      <w:r>
+        <w:t>A)</w:t>
+      </w:r>
+      <w:bookmarkStart w:id="0" w:name="_GoBack"/>
+      <w:bookmarkEnd w:id="0"/>
       <w:r>
         <w:t>. The application will take a context-free grammar in a form on the webpage and dynamically update the graphs as you enter the grammar.</w:t>
       </w:r>
@@ -4263,7 +4281,7 @@
 </file>
 
 <file path=customXml/itemProps1.xml><?xml version="1.0" encoding="utf-8"?>
-<ds:datastoreItem xmlns:ds="http://schemas.openxmlformats.org/officeDocument/2006/customXml" ds:itemID="{28EF7CC4-C261-452D-827B-1C34FC0903AD}">
+<ds:datastoreItem xmlns:ds="http://schemas.openxmlformats.org/officeDocument/2006/customXml" ds:itemID="{479EB4E9-A55E-409C-A010-2CAD473D28CC}">
   <ds:schemaRefs>
     <ds:schemaRef ds:uri="http://schemas.openxmlformats.org/officeDocument/2006/bibliography"/>
   </ds:schemaRefs>

</xml_diff>